<commit_message>
reduce the amount of uni experience
</commit_message>
<xml_diff>
--- a/static/cv/hayleywingyinkwok_cv.docx
+++ b/static/cv/hayleywingyinkwok_cv.docx
@@ -1359,7 +1359,24 @@
           <w:sz w:val="21"/>
           <w:szCs w:val="21"/>
         </w:rPr>
-        <w:t>Adaptable and passionate developer with full development lifecycle experience of web applications and desktop applications across different tech stacks.</w:t>
+        <w:t xml:space="preserve">Adaptable and passionate developer with full development </w:t>
+      </w:r>
+      <w:r>
+        <w:rPr>
+          <w:rFonts w:ascii="Arial" w:hAnsi="Arial" w:eastAsia="Calibri" w:cs="Arial"/>
+          <w:sz w:val="21"/>
+          <w:szCs w:val="21"/>
+          <w:lang w:val="en-GB"/>
+        </w:rPr>
+        <w:t>life-cycle</w:t>
+      </w:r>
+      <w:r>
+        <w:rPr>
+          <w:rFonts w:ascii="Arial" w:hAnsi="Arial" w:eastAsia="Calibri" w:cs="Arial"/>
+          <w:sz w:val="21"/>
+          <w:szCs w:val="21"/>
+        </w:rPr>
+        <w:t xml:space="preserve"> experience of web applications and desktop applications across different tech stacks.</w:t>
       </w:r>
       <w:r>
         <w:rPr>
@@ -1753,49 +1770,17 @@
           <w:rFonts w:ascii="Arial" w:hAnsi="Arial" w:eastAsia="Calibri" w:cs="Arial"/>
           <w:sz w:val="21"/>
           <w:szCs w:val="21"/>
-        </w:rPr>
-      </w:pPr>
-      <w:r>
-        <w:rPr>
-          <w:rFonts w:ascii="Arial" w:hAnsi="Arial" w:eastAsia="Calibri" w:cs="Arial"/>
-          <w:sz w:val="21"/>
-          <w:szCs w:val="21"/>
-        </w:rPr>
-        <w:t xml:space="preserve">Worked in a </w:t>
-      </w:r>
-      <w:r>
-        <w:rPr>
-          <w:rFonts w:hint="default" w:ascii="Arial" w:hAnsi="Arial" w:eastAsia="Calibri" w:cs="Arial"/>
-          <w:sz w:val="21"/>
-          <w:szCs w:val="21"/>
-          <w:lang w:val="en-GB"/>
-        </w:rPr>
-        <w:t xml:space="preserve">back end </w:t>
-      </w:r>
-      <w:r>
-        <w:rPr>
-          <w:rFonts w:ascii="Arial" w:hAnsi="Arial" w:eastAsia="Calibri" w:cs="Arial"/>
-          <w:sz w:val="21"/>
-          <w:szCs w:val="21"/>
-        </w:rPr>
-        <w:t xml:space="preserve">team for the </w:t>
-      </w:r>
-      <w:r>
-        <w:rPr>
-          <w:rFonts w:hint="default" w:ascii="Arial" w:hAnsi="Arial" w:eastAsia="Calibri" w:cs="Arial"/>
-          <w:sz w:val="21"/>
-          <w:szCs w:val="21"/>
-          <w:lang w:val="en-GB"/>
-        </w:rPr>
-        <w:t>network connectivity between merchants and SafeKey</w:t>
-      </w:r>
-      <w:r>
-        <w:rPr>
-          <w:rFonts w:ascii="Arial" w:hAnsi="Arial" w:eastAsia="Calibri" w:cs="Arial"/>
-          <w:sz w:val="21"/>
-          <w:szCs w:val="21"/>
-        </w:rPr>
-        <w:t>.</w:t>
+          <w:lang w:val="en-US"/>
+        </w:rPr>
+      </w:pPr>
+      <w:r>
+        <w:rPr>
+          <w:rFonts w:ascii="Arial" w:hAnsi="Arial" w:eastAsia="Calibri" w:cs="Arial"/>
+          <w:sz w:val="21"/>
+          <w:szCs w:val="21"/>
+          <w:lang w:val="en-US"/>
+        </w:rPr>
+        <w:t>Collaborated within a back-end team responsible for enhancing network connectivity between merchants and SafeKey.</w:t>
       </w:r>
     </w:p>
     <w:p>
@@ -1808,8 +1793,6 @@
         <w:ind w:right="-23"/>
         <w:rPr>
           <w:rFonts w:ascii="Arial" w:hAnsi="Arial" w:eastAsia="Calibri" w:cs="Arial"/>
-          <w:b/>
-          <w:bCs/>
           <w:sz w:val="21"/>
           <w:szCs w:val="21"/>
           <w:lang w:val="en-US"/>
@@ -1817,28 +1800,12 @@
       </w:pPr>
       <w:r>
         <w:rPr>
-          <w:rFonts w:ascii="Arial" w:hAnsi="Arial" w:eastAsia="Calibri" w:cs="Arial"/>
-          <w:sz w:val="21"/>
-          <w:szCs w:val="21"/>
-        </w:rPr>
-        <w:t>Worked on stories ranging from</w:t>
-      </w:r>
-      <w:r>
-        <w:rPr>
           <w:rFonts w:hint="default" w:ascii="Arial" w:hAnsi="Arial" w:eastAsia="Calibri" w:cs="Arial"/>
           <w:sz w:val="21"/>
           <w:szCs w:val="21"/>
-          <w:lang w:val="en-GB"/>
-        </w:rPr>
-        <w:t xml:space="preserve"> nginx, certificates management to gRPC using Go</w:t>
-      </w:r>
-      <w:r>
-        <w:rPr>
-          <w:rFonts w:ascii="Arial" w:hAnsi="Arial" w:eastAsia="Calibri" w:cs="Arial"/>
-          <w:sz w:val="21"/>
-          <w:szCs w:val="21"/>
-        </w:rPr>
-        <w:t>.</w:t>
+          <w:lang w:val="en-US"/>
+        </w:rPr>
+        <w:t>Implemented solutions ranging from nginx configurations to certificate management and gRPC integration using Go, contributing to the robustness and security of the system.</w:t>
       </w:r>
     </w:p>
     <w:p>
@@ -1861,48 +1828,11 @@
       <w:r>
         <w:rPr>
           <w:rFonts w:hint="default" w:ascii="Arial" w:hAnsi="Arial" w:eastAsia="Calibri" w:cs="Arial"/>
-          <w:b w:val="0"/>
-          <w:bCs w:val="0"/>
-          <w:sz w:val="21"/>
-          <w:szCs w:val="21"/>
-          <w:lang w:val="en-GB"/>
-        </w:rPr>
-        <w:t xml:space="preserve">Worked on a batch processing tool for encrypted files </w:t>
-      </w:r>
-      <w:bookmarkStart w:id="0" w:name="_GoBack"/>
-      <w:bookmarkEnd w:id="0"/>
-      <w:r>
-        <w:rPr>
-          <w:rFonts w:hint="default" w:ascii="Arial" w:hAnsi="Arial" w:eastAsia="Calibri" w:cs="Arial"/>
-          <w:b w:val="0"/>
-          <w:bCs w:val="0"/>
-          <w:sz w:val="21"/>
-          <w:szCs w:val="21"/>
-          <w:lang w:val="en-GB"/>
-        </w:rPr>
-        <w:t xml:space="preserve">from concept to production, including solution proposal, execution, testing and </w:t>
-      </w:r>
-      <w:r>
-        <w:rPr>
-          <w:rFonts w:hint="default" w:ascii="Arial" w:hAnsi="Arial" w:eastAsia="Calibri" w:cs="Arial"/>
-          <w:b w:val="0"/>
-          <w:bCs w:val="0"/>
-          <w:sz w:val="21"/>
-          <w:szCs w:val="21"/>
-          <w:lang w:val="en-GB"/>
-        </w:rPr>
-        <w:t>data security evaluation</w:t>
-      </w:r>
-      <w:r>
-        <w:rPr>
-          <w:rFonts w:hint="default" w:ascii="Arial" w:hAnsi="Arial" w:eastAsia="Calibri" w:cs="Arial"/>
-          <w:b w:val="0"/>
-          <w:bCs w:val="0"/>
-          <w:sz w:val="21"/>
-          <w:szCs w:val="21"/>
-          <w:lang w:val="en-GB"/>
-        </w:rPr>
-        <w:t xml:space="preserve">. </w:t>
+          <w:sz w:val="21"/>
+          <w:szCs w:val="21"/>
+          <w:lang w:val="en-US"/>
+        </w:rPr>
+        <w:t>Led the development of a batch processing tool for encrypted files, managing the project from conception to production. Delivered a solution that underwent rigorous security evaluations to ensure compliance with industry standards.</w:t>
       </w:r>
     </w:p>
     <w:p>
@@ -1969,7 +1899,41 @@
           <w:sz w:val="21"/>
           <w:szCs w:val="21"/>
         </w:rPr>
-        <w:t>Worked in a full stack team for the development of a B2B cross-currency payment system.</w:t>
+        <w:t xml:space="preserve">Contributed to a full-stack team responsible for developing a B2B cross-currency payment system, leveraging </w:t>
+      </w:r>
+      <w:r>
+        <w:rPr>
+          <w:rFonts w:hint="default" w:ascii="Arial" w:hAnsi="Arial" w:eastAsia="Calibri" w:cs="Arial"/>
+          <w:sz w:val="21"/>
+          <w:szCs w:val="21"/>
+          <w:lang w:val="en-GB"/>
+        </w:rPr>
+        <w:t xml:space="preserve">Kotlin, </w:t>
+      </w:r>
+      <w:r>
+        <w:rPr>
+          <w:rFonts w:ascii="Arial" w:hAnsi="Arial" w:eastAsia="Calibri" w:cs="Arial"/>
+          <w:sz w:val="21"/>
+          <w:szCs w:val="21"/>
+        </w:rPr>
+        <w:t>Spring Boot,</w:t>
+      </w:r>
+      <w:r>
+        <w:rPr>
+          <w:rFonts w:hint="default" w:ascii="Arial" w:hAnsi="Arial" w:eastAsia="Calibri" w:cs="Arial"/>
+          <w:sz w:val="21"/>
+          <w:szCs w:val="21"/>
+          <w:lang w:val="en-GB"/>
+        </w:rPr>
+        <w:t xml:space="preserve"> JavaScript</w:t>
+      </w:r>
+      <w:r>
+        <w:rPr>
+          <w:rFonts w:ascii="Arial" w:hAnsi="Arial" w:eastAsia="Calibri" w:cs="Arial"/>
+          <w:sz w:val="21"/>
+          <w:szCs w:val="21"/>
+        </w:rPr>
+        <w:t xml:space="preserve"> and React.</w:t>
       </w:r>
     </w:p>
     <w:p>
@@ -1992,7 +1956,24 @@
           <w:sz w:val="21"/>
           <w:szCs w:val="21"/>
         </w:rPr>
-        <w:t>Worked on stories ranging from front end user interface changes, accessibility improvement, API endpoints changes, scheduling jobs creation to Jenkins deployment using Spring Boot, Kotlin and React.</w:t>
+        <w:t>Worked on stories ranging from front end user interface changes, accessibility improvement, API endpoints changes, scheduling jobs creation to Jenkins deploymen</w:t>
+      </w:r>
+      <w:r>
+        <w:rPr>
+          <w:rFonts w:hint="default" w:ascii="Arial" w:hAnsi="Arial" w:eastAsia="Calibri" w:cs="Arial"/>
+          <w:sz w:val="21"/>
+          <w:szCs w:val="21"/>
+          <w:lang w:val="en-GB"/>
+        </w:rPr>
+        <w:t>t</w:t>
+      </w:r>
+      <w:r>
+        <w:rPr>
+          <w:rFonts w:ascii="Arial" w:hAnsi="Arial" w:eastAsia="Calibri" w:cs="Arial"/>
+          <w:sz w:val="21"/>
+          <w:szCs w:val="21"/>
+        </w:rPr>
+        <w:t>.</w:t>
       </w:r>
     </w:p>
     <w:p>
@@ -2038,7 +2019,58 @@
           <w:sz w:val="21"/>
           <w:szCs w:val="21"/>
         </w:rPr>
-        <w:t>Added new features to the web client and API server using Angular and Java Spring Boot.</w:t>
+        <w:t xml:space="preserve">Added new features to the web client and API server using </w:t>
+      </w:r>
+      <w:r>
+        <w:rPr>
+          <w:rFonts w:hint="default" w:ascii="Arial" w:hAnsi="Arial" w:eastAsia="Calibri" w:cs="Arial"/>
+          <w:sz w:val="21"/>
+          <w:szCs w:val="21"/>
+          <w:lang w:val="en-GB"/>
+        </w:rPr>
+        <w:t xml:space="preserve">TypeScript, </w:t>
+      </w:r>
+      <w:r>
+        <w:rPr>
+          <w:rFonts w:ascii="Arial" w:hAnsi="Arial" w:eastAsia="Calibri" w:cs="Arial"/>
+          <w:sz w:val="21"/>
+          <w:szCs w:val="21"/>
+        </w:rPr>
+        <w:t>Angular</w:t>
+      </w:r>
+      <w:r>
+        <w:rPr>
+          <w:rFonts w:hint="default" w:ascii="Arial" w:hAnsi="Arial" w:eastAsia="Calibri" w:cs="Arial"/>
+          <w:sz w:val="21"/>
+          <w:szCs w:val="21"/>
+          <w:lang w:val="en-GB"/>
+        </w:rPr>
+        <w:t xml:space="preserve">, </w:t>
+      </w:r>
+      <w:r>
+        <w:rPr>
+          <w:rFonts w:ascii="Arial" w:hAnsi="Arial" w:eastAsia="Calibri" w:cs="Arial"/>
+          <w:sz w:val="21"/>
+          <w:szCs w:val="21"/>
+        </w:rPr>
+        <w:t xml:space="preserve">Java </w:t>
+      </w:r>
+      <w:r>
+        <w:rPr>
+          <w:rFonts w:hint="default" w:ascii="Arial" w:hAnsi="Arial" w:eastAsia="Calibri" w:cs="Arial"/>
+          <w:sz w:val="21"/>
+          <w:szCs w:val="21"/>
+          <w:lang w:val="en-GB"/>
+        </w:rPr>
+        <w:t xml:space="preserve">and </w:t>
+      </w:r>
+      <w:r>
+        <w:rPr>
+          <w:rFonts w:ascii="Arial" w:hAnsi="Arial" w:eastAsia="Calibri" w:cs="Arial"/>
+          <w:sz w:val="21"/>
+          <w:szCs w:val="21"/>
+        </w:rPr>
+        <w:t>Spring Boot.</w:t>
       </w:r>
     </w:p>
     <w:p>
@@ -2359,18 +2391,54 @@
         <w:spacing w:after="0" w:line="312" w:lineRule="auto"/>
         <w:ind w:right="-23"/>
         <w:rPr>
-          <w:rFonts w:ascii="Arial" w:hAnsi="Arial" w:eastAsia="PMingLiU" w:cs="Arial"/>
-          <w:sz w:val="21"/>
-          <w:szCs w:val="21"/>
-        </w:rPr>
-      </w:pPr>
-      <w:r>
-        <w:rPr>
           <w:rFonts w:ascii="Arial" w:hAnsi="Arial" w:eastAsia="Arial" w:cs="Arial"/>
           <w:sz w:val="21"/>
           <w:szCs w:val="21"/>
         </w:rPr>
-        <w:t>Dissertation on data visualisation of user’s social media data. A single-page application with client-side-only processing is developed with .NET Blazor WebAssembly as part of the project.</w:t>
+      </w:pPr>
+      <w:r>
+        <w:rPr>
+          <w:rFonts w:ascii="Arial" w:hAnsi="Arial" w:eastAsia="Arial" w:cs="Arial"/>
+          <w:sz w:val="21"/>
+          <w:szCs w:val="21"/>
+        </w:rPr>
+        <w:t>Dissertation on data visualisation of user’s social media data.</w:t>
+      </w:r>
+      <w:r>
+        <w:rPr>
+          <w:rFonts w:hint="default" w:ascii="Arial" w:hAnsi="Arial" w:eastAsia="Arial" w:cs="Arial"/>
+          <w:sz w:val="21"/>
+          <w:szCs w:val="21"/>
+          <w:lang w:val="en-GB"/>
+        </w:rPr>
+        <w:t xml:space="preserve"> </w:t>
+      </w:r>
+      <w:r>
+        <w:rPr>
+          <w:rFonts w:hint="default" w:ascii="Arial" w:hAnsi="Arial" w:eastAsia="Arial"/>
+          <w:sz w:val="21"/>
+          <w:szCs w:val="21"/>
+        </w:rPr>
+        <w:t>The project includes the development of a single-page application with client-side processing using</w:t>
+      </w:r>
+      <w:r>
+        <w:rPr>
+          <w:rFonts w:hint="default" w:ascii="Arial" w:hAnsi="Arial" w:eastAsia="Arial"/>
+          <w:sz w:val="21"/>
+          <w:szCs w:val="21"/>
+          <w:lang w:val="en-GB"/>
+        </w:rPr>
+        <w:t xml:space="preserve"> </w:t>
+      </w:r>
+      <w:bookmarkStart w:id="0" w:name="_GoBack"/>
+      <w:bookmarkEnd w:id="0"/>
+      <w:r>
+        <w:rPr>
+          <w:rFonts w:hint="default" w:ascii="Arial" w:hAnsi="Arial" w:eastAsia="Arial"/>
+          <w:sz w:val="21"/>
+          <w:szCs w:val="21"/>
+        </w:rPr>
+        <w:t>.NET Blazor WebAssembly.</w:t>
       </w:r>
     </w:p>
     <w:p>
@@ -2384,7 +2452,7 @@
         <w:spacing w:before="4" w:after="0" w:line="312" w:lineRule="auto"/>
         <w:ind w:left="797" w:right="62" w:hanging="357"/>
         <w:rPr>
-          <w:rFonts w:ascii="Arial" w:hAnsi="Arial" w:eastAsia="PMingLiU" w:cs="Arial"/>
+          <w:rFonts w:ascii="Arial" w:hAnsi="Arial" w:cs="Arial"/>
           <w:sz w:val="21"/>
           <w:szCs w:val="21"/>
         </w:rPr>
@@ -2423,179 +2491,6 @@
           <w:szCs w:val="21"/>
         </w:rPr>
         <w:fldChar w:fldCharType="end"/>
-      </w:r>
-    </w:p>
-    <w:p>
-      <w:pPr>
-        <w:numPr>
-          <w:ilvl w:val="0"/>
-          <w:numId w:val="1"/>
-        </w:numPr>
-        <w:spacing w:after="0" w:line="312" w:lineRule="auto"/>
-        <w:ind w:right="-23"/>
-        <w:rPr>
-          <w:rFonts w:ascii="Arial" w:hAnsi="Arial" w:eastAsia="PMingLiU" w:cs="Arial"/>
-          <w:sz w:val="21"/>
-          <w:szCs w:val="21"/>
-        </w:rPr>
-      </w:pPr>
-      <w:r>
-        <w:rPr>
-          <w:rFonts w:ascii="Arial" w:hAnsi="Arial" w:eastAsia="PMingLiU" w:cs="Arial"/>
-          <w:b/>
-          <w:bCs/>
-          <w:sz w:val="21"/>
-          <w:szCs w:val="21"/>
-        </w:rPr>
-        <w:t>Computer Science related activities:</w:t>
-      </w:r>
-      <w:r>
-        <w:rPr>
-          <w:rFonts w:hint="default" w:ascii="Arial" w:hAnsi="Arial" w:eastAsia="PMingLiU" w:cs="Arial"/>
-          <w:b/>
-          <w:bCs/>
-          <w:sz w:val="21"/>
-          <w:szCs w:val="21"/>
-          <w:lang w:val="en-GB"/>
-        </w:rPr>
-        <w:t xml:space="preserve"> </w:t>
-      </w:r>
-      <w:r>
-        <w:rPr>
-          <w:rFonts w:ascii="Arial" w:hAnsi="Arial" w:eastAsia="PMingLiU" w:cs="Arial"/>
-          <w:sz w:val="21"/>
-          <w:szCs w:val="21"/>
-        </w:rPr>
-        <w:t>Demonstrator for Python &amp; Java beginner modules</w:t>
-      </w:r>
-      <w:r>
-        <w:rPr>
-          <w:rFonts w:hint="default" w:ascii="Arial" w:hAnsi="Arial" w:eastAsia="PMingLiU" w:cs="Arial"/>
-          <w:sz w:val="21"/>
-          <w:szCs w:val="21"/>
-          <w:lang w:val="en-GB"/>
-        </w:rPr>
-        <w:t xml:space="preserve">; </w:t>
-      </w:r>
-      <w:r>
-        <w:rPr>
-          <w:rFonts w:ascii="Arial" w:hAnsi="Arial" w:eastAsia="PMingLiU" w:cs="Arial"/>
-          <w:sz w:val="21"/>
-          <w:szCs w:val="21"/>
-        </w:rPr>
-        <w:t>Student Mentor for a Python Beginner Course by Code Creators Sheffield.</w:t>
-      </w:r>
-    </w:p>
-    <w:p>
-      <w:pPr>
-        <w:numPr>
-          <w:ilvl w:val="0"/>
-          <w:numId w:val="1"/>
-        </w:numPr>
-        <w:spacing w:after="0" w:line="312" w:lineRule="auto"/>
-        <w:ind w:right="-23"/>
-        <w:rPr>
-          <w:rFonts w:ascii="Arial" w:hAnsi="Arial" w:cs="Arial"/>
-          <w:sz w:val="21"/>
-          <w:szCs w:val="21"/>
-        </w:rPr>
-      </w:pPr>
-      <w:r>
-        <w:rPr>
-          <w:rFonts w:ascii="Arial" w:hAnsi="Arial" w:eastAsia="Calibri" w:cs="Arial"/>
-          <w:b/>
-          <w:bCs/>
-          <w:sz w:val="21"/>
-          <w:szCs w:val="21"/>
-        </w:rPr>
-        <w:t>Leadership roles:</w:t>
-      </w:r>
-      <w:r>
-        <w:rPr>
-          <w:rFonts w:hint="default" w:ascii="Arial" w:hAnsi="Arial" w:eastAsia="Calibri" w:cs="Arial"/>
-          <w:b/>
-          <w:bCs/>
-          <w:sz w:val="21"/>
-          <w:szCs w:val="21"/>
-          <w:lang w:val="en-GB"/>
-        </w:rPr>
-        <w:t xml:space="preserve"> </w:t>
-      </w:r>
-      <w:r>
-        <w:rPr>
-          <w:rFonts w:ascii="Arial" w:hAnsi="Arial" w:eastAsia="Calibri" w:cs="Arial"/>
-          <w:sz w:val="21"/>
-          <w:szCs w:val="21"/>
-        </w:rPr>
-        <w:t>Treasurer for the Sheffield Women in Computer Science Society</w:t>
-      </w:r>
-      <w:r>
-        <w:rPr>
-          <w:rFonts w:hint="default" w:ascii="Arial" w:hAnsi="Arial" w:eastAsia="Calibri" w:cs="Arial"/>
-          <w:sz w:val="21"/>
-          <w:szCs w:val="21"/>
-          <w:lang w:val="en-GB"/>
-        </w:rPr>
-        <w:t xml:space="preserve">; </w:t>
-      </w:r>
-      <w:r>
-        <w:rPr>
-          <w:rFonts w:ascii="Arial" w:hAnsi="Arial" w:eastAsia="Calibri" w:cs="Arial"/>
-          <w:sz w:val="21"/>
-          <w:szCs w:val="21"/>
-        </w:rPr>
-        <w:t>International Engineer Ambassador</w:t>
-      </w:r>
-      <w:r>
-        <w:rPr>
-          <w:rFonts w:hint="default" w:ascii="Arial" w:hAnsi="Arial" w:eastAsia="Calibri" w:cs="Arial"/>
-          <w:sz w:val="21"/>
-          <w:szCs w:val="21"/>
-          <w:lang w:val="en-GB"/>
-        </w:rPr>
-        <w:t xml:space="preserve">; </w:t>
-      </w:r>
-      <w:r>
-        <w:rPr>
-          <w:rFonts w:ascii="Arial" w:hAnsi="Arial" w:eastAsia="Calibri" w:cs="Arial"/>
-          <w:sz w:val="21"/>
-          <w:szCs w:val="21"/>
-        </w:rPr>
-        <w:t>Academic Representative</w:t>
-      </w:r>
-      <w:r>
-        <w:rPr>
-          <w:rFonts w:hint="default" w:ascii="Arial" w:hAnsi="Arial" w:eastAsia="Calibri" w:cs="Arial"/>
-          <w:sz w:val="21"/>
-          <w:szCs w:val="21"/>
-          <w:lang w:val="en-GB"/>
-        </w:rPr>
-        <w:t xml:space="preserve">; </w:t>
-      </w:r>
-      <w:r>
-        <w:rPr>
-          <w:rFonts w:ascii="Arial" w:hAnsi="Arial" w:eastAsia="Calibri" w:cs="Arial"/>
-          <w:sz w:val="21"/>
-          <w:szCs w:val="21"/>
-        </w:rPr>
-        <w:t>Computer Science Student Representative</w:t>
-      </w:r>
-      <w:r>
-        <w:rPr>
-          <w:rFonts w:hint="default" w:ascii="Arial" w:hAnsi="Arial" w:eastAsia="Calibri" w:cs="Arial"/>
-          <w:sz w:val="21"/>
-          <w:szCs w:val="21"/>
-          <w:lang w:val="en-GB"/>
-        </w:rPr>
-        <w:t xml:space="preserve">; </w:t>
-      </w:r>
-      <w:r>
-        <w:rPr>
-          <w:rFonts w:ascii="Arial" w:hAnsi="Arial" w:eastAsia="Calibri" w:cs="Arial"/>
-          <w:sz w:val="21"/>
-          <w:szCs w:val="21"/>
-        </w:rPr>
-        <w:t>Maths &amp; Student Mentor for first-year students.</w:t>
       </w:r>
     </w:p>
     <w:sectPr>

</xml_diff>